<commit_message>
Added Salesforce AI Associate certification
</commit_message>
<xml_diff>
--- a/CV_Andi_Lowe.docx
+++ b/CV_Andi_Lowe.docx
@@ -3277,6 +3277,64 @@
           <w:p>
             <w:pPr>
               <w:pStyle w:val="noindent"/>
+              <w:numPr>
+                <w:ilvl w:val="0"/>
+                <w:numId w:val="4"/>
+              </w:numPr>
+              <w:jc w:val="both"/>
+              <w:rPr>
+                <w:sz w:val="20"/>
+                <w:szCs w:val="20"/>
+              </w:rPr>
+            </w:pPr>
+            <w:hyperlink r:id="rId35" w:history="1">
+              <w:r>
+                <w:rPr>
+                  <w:rStyle w:val="Hyperlink"/>
+                  <w:b/>
+                  <w:bCs/>
+                  <w:sz w:val="20"/>
+                  <w:szCs w:val="20"/>
+                </w:rPr>
+                <w:t>Salesforce Certified AI Associate</w:t>
+              </w:r>
+            </w:hyperlink>
+            <w:r>
+              <w:rPr>
+                <w:sz w:val="20"/>
+                <w:szCs w:val="20"/>
+              </w:rPr>
+              <w:t>, Salesforce, issued Jan. 2025.</w:t>
+            </w:r>
+          </w:p>
+          <w:p>
+            <w:pPr>
+              <w:pStyle w:val="noindent"/>
+              <w:ind w:left="720"/>
+              <w:jc w:val="both"/>
+              <w:rPr>
+                <w:sz w:val="20"/>
+                <w:szCs w:val="20"/>
+              </w:rPr>
+            </w:pPr>
+            <w:r>
+              <w:rPr>
+                <w:sz w:val="20"/>
+                <w:szCs w:val="20"/>
+              </w:rPr>
+              <w:t>AI foundations, AI capabilities in customer relationship management (CRM), ethical considerations of AI</w:t>
+            </w:r>
+            <w:r>
+              <w:rPr>
+                <w:sz w:val="20"/>
+                <w:szCs w:val="20"/>
+              </w:rPr>
+              <w:t>.</w:t>
+            </w:r>
+          </w:p>
+          <w:p>
+            <w:pPr>
+              <w:pStyle w:val="noindent"/>
               <w:ind w:left="720"/>
               <w:jc w:val="both"/>
               <w:rPr>
@@ -3396,7 +3454,7 @@
               </w:rPr>
               <w:t>Python (</w:t>
             </w:r>
-            <w:hyperlink r:id="rId35" w:history="1">
+            <w:hyperlink r:id="rId36" w:history="1">
               <w:r>
                 <w:rPr>
                   <w:rStyle w:val="Hyperlink"/>
@@ -3413,7 +3471,7 @@
               </w:rPr>
               <w:t xml:space="preserve">, </w:t>
             </w:r>
-            <w:hyperlink r:id="rId36" w:history="1">
+            <w:hyperlink r:id="rId37" w:history="1">
               <w:r>
                 <w:rPr>
                   <w:rStyle w:val="Hyperlink"/>
@@ -3430,7 +3488,7 @@
               </w:rPr>
               <w:t xml:space="preserve">, </w:t>
             </w:r>
-            <w:hyperlink r:id="rId37" w:history="1">
+            <w:hyperlink r:id="rId38" w:history="1">
               <w:r>
                 <w:rPr>
                   <w:rStyle w:val="Hyperlink"/>
@@ -3447,7 +3505,7 @@
               </w:rPr>
               <w:t xml:space="preserve">, </w:t>
             </w:r>
-            <w:hyperlink r:id="rId38" w:history="1">
+            <w:hyperlink r:id="rId39" w:history="1">
               <w:r>
                 <w:rPr>
                   <w:rStyle w:val="Hyperlink"/>
@@ -3515,7 +3573,7 @@
               </w:rPr>
               <w:t xml:space="preserve">Data mining software: </w:t>
             </w:r>
-            <w:hyperlink r:id="rId39" w:history="1">
+            <w:hyperlink r:id="rId40" w:history="1">
               <w:r>
                 <w:rPr>
                   <w:rStyle w:val="Hyperlink"/>
@@ -3532,7 +3590,7 @@
               </w:rPr>
               <w:t xml:space="preserve">, </w:t>
             </w:r>
-            <w:hyperlink r:id="rId40" w:history="1">
+            <w:hyperlink r:id="rId41" w:history="1">
               <w:r>
                 <w:rPr>
                   <w:rStyle w:val="Hyperlink"/>
@@ -3549,7 +3607,7 @@
               </w:rPr>
               <w:t xml:space="preserve">, </w:t>
             </w:r>
-            <w:hyperlink r:id="rId41" w:history="1">
+            <w:hyperlink r:id="rId42" w:history="1">
               <w:proofErr w:type="spellStart"/>
               <w:r>
                 <w:rPr>
@@ -3568,7 +3626,7 @@
               </w:rPr>
               <w:t xml:space="preserve">, </w:t>
             </w:r>
-            <w:hyperlink r:id="rId42" w:history="1">
+            <w:hyperlink r:id="rId43" w:history="1">
               <w:r>
                 <w:rPr>
                   <w:rStyle w:val="pplr9t-"/>
@@ -3608,7 +3666,7 @@
               </w:rPr>
               <w:t xml:space="preserve">, </w:t>
             </w:r>
-            <w:hyperlink r:id="rId43" w:history="1">
+            <w:hyperlink r:id="rId44" w:history="1">
               <w:r>
                 <w:rPr>
                   <w:rStyle w:val="Hyperlink"/>
@@ -3625,7 +3683,7 @@
               </w:rPr>
               <w:t xml:space="preserve">, </w:t>
             </w:r>
-            <w:hyperlink r:id="rId44" w:history="1">
+            <w:hyperlink r:id="rId45" w:history="1">
               <w:r>
                 <w:rPr>
                   <w:rStyle w:val="Hyperlink"/>
@@ -3663,7 +3721,7 @@
               </w:rPr>
               <w:t xml:space="preserve">Data visualisation: </w:t>
             </w:r>
-            <w:hyperlink r:id="rId45" w:history="1">
+            <w:hyperlink r:id="rId46" w:history="1">
               <w:r>
                 <w:rPr>
                   <w:rStyle w:val="Hyperlink"/>
@@ -3680,7 +3738,7 @@
               </w:rPr>
               <w:t xml:space="preserve">, </w:t>
             </w:r>
-            <w:hyperlink r:id="rId46" w:history="1">
+            <w:hyperlink r:id="rId47" w:history="1">
               <w:proofErr w:type="spellStart"/>
               <w:r>
                 <w:rPr>
@@ -3699,7 +3757,7 @@
               </w:rPr>
               <w:t xml:space="preserve">, TIBCO Spotfire, Tableau, </w:t>
             </w:r>
-            <w:hyperlink r:id="rId47" w:history="1">
+            <w:hyperlink r:id="rId48" w:history="1">
               <w:proofErr w:type="spellStart"/>
               <w:r>
                 <w:rPr>
@@ -3739,7 +3797,7 @@
               </w:rPr>
               <w:t xml:space="preserve">Notebooks/Documentation: </w:t>
             </w:r>
-            <w:hyperlink r:id="rId48" w:history="1">
+            <w:hyperlink r:id="rId49" w:history="1">
               <w:proofErr w:type="spellStart"/>
               <w:r>
                 <w:rPr>
@@ -3758,7 +3816,7 @@
               </w:rPr>
               <w:t xml:space="preserve">, </w:t>
             </w:r>
-            <w:hyperlink r:id="rId49" w:history="1">
+            <w:hyperlink r:id="rId50" w:history="1">
               <w:r>
                 <w:rPr>
                   <w:rStyle w:val="Hyperlink"/>
@@ -3785,7 +3843,7 @@
               </w:rPr>
               <w:t xml:space="preserve">, </w:t>
             </w:r>
-            <w:hyperlink r:id="rId50" w:history="1">
+            <w:hyperlink r:id="rId51" w:history="1">
               <w:r>
                 <w:rPr>
                   <w:rStyle w:val="Hyperlink"/>
@@ -3802,7 +3860,7 @@
               </w:rPr>
               <w:t xml:space="preserve">, LaTeX, </w:t>
             </w:r>
-            <w:hyperlink r:id="rId51" w:history="1">
+            <w:hyperlink r:id="rId52" w:history="1">
               <w:r>
                 <w:rPr>
                   <w:rStyle w:val="Hyperlink"/>
@@ -3840,7 +3898,7 @@
               </w:rPr>
               <w:t xml:space="preserve">Software development: </w:t>
             </w:r>
-            <w:hyperlink r:id="rId52" w:history="1">
+            <w:hyperlink r:id="rId53" w:history="1">
               <w:r>
                 <w:rPr>
                   <w:rStyle w:val="Hyperlink"/>
@@ -3857,7 +3915,7 @@
               </w:rPr>
               <w:t xml:space="preserve">, Git/GitHub/GitLab, </w:t>
             </w:r>
-            <w:hyperlink r:id="rId53" w:history="1">
+            <w:hyperlink r:id="rId54" w:history="1">
               <w:r>
                 <w:rPr>
                   <w:rStyle w:val="Hyperlink"/>
@@ -3874,7 +3932,7 @@
               </w:rPr>
               <w:t xml:space="preserve">, </w:t>
             </w:r>
-            <w:hyperlink r:id="rId54" w:history="1">
+            <w:hyperlink r:id="rId55" w:history="1">
               <w:r>
                 <w:rPr>
                   <w:rStyle w:val="Hyperlink"/>
@@ -3891,7 +3949,7 @@
               </w:rPr>
               <w:t xml:space="preserve">, </w:t>
             </w:r>
-            <w:hyperlink r:id="rId55" w:history="1">
+            <w:hyperlink r:id="rId56" w:history="1">
               <w:r>
                 <w:rPr>
                   <w:rStyle w:val="Hyperlink"/>
@@ -4158,7 +4216,7 @@
   <w:abstractNum w:abstractNumId="1" w15:restartNumberingAfterBreak="0">
     <w:nsid w:val="193B18BA"/>
     <w:multiLevelType w:val="hybridMultilevel"/>
-    <w:tmpl w:val="94DC3E9C"/>
+    <w:tmpl w:val="143232D4"/>
     <w:lvl w:ilvl="0" w:tplc="08090001">
       <w:start w:val="1"/>
       <w:numFmt w:val="bullet"/>
@@ -5046,7 +5104,6 @@
     <w:name w:val="Hyperlink"/>
     <w:basedOn w:val="DefaultParagraphFont"/>
     <w:uiPriority w:val="99"/>
-    <w:semiHidden/>
     <w:unhideWhenUsed/>
     <w:rPr>
       <w:color w:val="0000FF"/>
@@ -5676,6 +5733,18 @@
       <w:ind w:left="720"/>
       <w:contextualSpacing/>
     </w:pPr>
+  </w:style>
+  <w:style w:type="character" w:styleId="UnresolvedMention">
+    <w:name w:val="Unresolved Mention"/>
+    <w:basedOn w:val="DefaultParagraphFont"/>
+    <w:uiPriority w:val="99"/>
+    <w:semiHidden/>
+    <w:unhideWhenUsed/>
+    <w:rsid w:val="0088752C"/>
+    <w:rPr>
+      <w:color w:val="605E5C"/>
+      <w:shd w:val="clear" w:color="auto" w:fill="E1DFDD"/>
+    </w:rPr>
   </w:style>
 </w:styles>
 </file>

</xml_diff>

<commit_message>
Added "Relocating to Ireland in spring 2025"
</commit_message>
<xml_diff>
--- a/CV_Andi_Lowe.docx
+++ b/CV_Andi_Lowe.docx
@@ -209,7 +209,25 @@
           <w:sz w:val="20"/>
           <w:szCs w:val="20"/>
         </w:rPr>
-        <w:t>Willing to relocate</w:t>
+        <w:t>R</w:t>
+      </w:r>
+      <w:r>
+        <w:rPr>
+          <w:b/>
+          <w:bCs/>
+          <w:sz w:val="20"/>
+          <w:szCs w:val="20"/>
+        </w:rPr>
+        <w:t>elocat</w:t>
+      </w:r>
+      <w:r>
+        <w:rPr>
+          <w:b/>
+          <w:bCs/>
+          <w:sz w:val="20"/>
+          <w:szCs w:val="20"/>
+        </w:rPr>
+        <w:t>ing to Ireland in spring 2025</w:t>
       </w:r>
       <w:r>
         <w:rPr>
@@ -2048,8 +2066,8 @@
         <w:tblLook w:val="04A0" w:firstRow="1" w:lastRow="0" w:firstColumn="1" w:lastColumn="0" w:noHBand="0" w:noVBand="1"/>
       </w:tblPr>
       <w:tblGrid>
-        <w:gridCol w:w="1424"/>
-        <w:gridCol w:w="9042"/>
+        <w:gridCol w:w="1425"/>
+        <w:gridCol w:w="9041"/>
       </w:tblGrid>
       <w:tr>
         <w:trPr>
@@ -2535,32 +2553,6 @@
           </w:p>
         </w:tc>
       </w:tr>
-    </w:tbl>
-    <w:p>
-      <w:pPr>
-        <w:pStyle w:val="noindent"/>
-        <w:jc w:val="both"/>
-        <w:divId w:val="490028418"/>
-        <w:rPr>
-          <w:sz w:val="20"/>
-          <w:szCs w:val="20"/>
-        </w:rPr>
-      </w:pPr>
-    </w:p>
-    <w:tbl>
-      <w:tblPr>
-        <w:tblW w:w="5000" w:type="pct"/>
-        <w:tblCellMar>
-          <w:top w:w="15" w:type="dxa"/>
-          <w:left w:w="15" w:type="dxa"/>
-          <w:bottom w:w="15" w:type="dxa"/>
-          <w:right w:w="15" w:type="dxa"/>
-        </w:tblCellMar>
-        <w:tblLook w:val="04A0" w:firstRow="1" w:lastRow="0" w:firstColumn="1" w:lastColumn="0" w:noHBand="0" w:noVBand="1"/>
-      </w:tblPr>
-      <w:tblGrid>
-        <w:gridCol w:w="10466"/>
-      </w:tblGrid>
       <w:tr>
         <w:trPr>
           <w:divId w:val="490028418"/>
@@ -2569,6 +2561,7 @@
         <w:tc>
           <w:tcPr>
             <w:tcW w:w="5000" w:type="pct"/>
+            <w:gridSpan w:val="2"/>
             <w:tcBorders>
               <w:bottom w:val="single" w:sz="12" w:space="0" w:color="3873B2"/>
             </w:tcBorders>
@@ -2609,6 +2602,7 @@
         <w:tc>
           <w:tcPr>
             <w:tcW w:w="5000" w:type="pct"/>
+            <w:gridSpan w:val="2"/>
             <w:tcMar>
               <w:top w:w="15" w:type="dxa"/>
               <w:left w:w="100" w:type="dxa"/>
@@ -2801,6 +2795,7 @@
         <w:tc>
           <w:tcPr>
             <w:tcW w:w="5000" w:type="pct"/>
+            <w:gridSpan w:val="2"/>
             <w:tcMar>
               <w:top w:w="15" w:type="dxa"/>
               <w:left w:w="100" w:type="dxa"/>
@@ -2829,6 +2824,7 @@
         <w:tc>
           <w:tcPr>
             <w:tcW w:w="5000" w:type="pct"/>
+            <w:gridSpan w:val="2"/>
             <w:tcBorders>
               <w:bottom w:val="single" w:sz="12" w:space="0" w:color="3873B2"/>
             </w:tcBorders>
@@ -2869,6 +2865,7 @@
         <w:tc>
           <w:tcPr>
             <w:tcW w:w="5000" w:type="pct"/>
+            <w:gridSpan w:val="2"/>
             <w:tcMar>
               <w:top w:w="15" w:type="dxa"/>
               <w:left w:w="100" w:type="dxa"/>
@@ -3048,6 +3045,7 @@
         <w:tc>
           <w:tcPr>
             <w:tcW w:w="5000" w:type="pct"/>
+            <w:gridSpan w:val="2"/>
             <w:tcMar>
               <w:top w:w="15" w:type="dxa"/>
               <w:left w:w="100" w:type="dxa"/>
@@ -3075,6 +3073,7 @@
         <w:tc>
           <w:tcPr>
             <w:tcW w:w="5000" w:type="pct"/>
+            <w:gridSpan w:val="2"/>
             <w:tcBorders>
               <w:bottom w:val="single" w:sz="12" w:space="0" w:color="3873B2"/>
             </w:tcBorders>
@@ -3114,6 +3113,7 @@
         <w:tc>
           <w:tcPr>
             <w:tcW w:w="5000" w:type="pct"/>
+            <w:gridSpan w:val="2"/>
             <w:tcMar>
               <w:top w:w="15" w:type="dxa"/>
               <w:left w:w="100" w:type="dxa"/>

</xml_diff>

<commit_message>
Added Sagemaker & macOS
</commit_message>
<xml_diff>
--- a/CV_Andi_Lowe.docx
+++ b/CV_Andi_Lowe.docx
@@ -3266,9 +3266,45 @@
                 <w:sz w:val="20"/>
                 <w:szCs w:val="20"/>
               </w:rPr>
-              <w:t xml:space="preserve">Data mining software: </w:t>
+              <w:t>Data mining software:</w:t>
+            </w:r>
+            <w:r>
+              <w:rPr>
+                <w:rStyle w:val="pplb9o-1"/>
+                <w:sz w:val="20"/>
+                <w:szCs w:val="20"/>
+              </w:rPr>
+              <w:t xml:space="preserve"> </w:t>
             </w:r>
             <w:hyperlink r:id="rId37" w:history="1">
+              <w:r>
+                <w:rPr>
+                  <w:rStyle w:val="Hyperlink"/>
+                  <w:sz w:val="20"/>
+                  <w:szCs w:val="20"/>
+                </w:rPr>
+                <w:t>AWS Sagemaker</w:t>
+              </w:r>
+            </w:hyperlink>
+            <w:r>
+              <w:rPr>
+                <w:rStyle w:val="pplb9o-1"/>
+                <w:b w:val="0"/>
+                <w:bCs w:val="0"/>
+                <w:sz w:val="20"/>
+                <w:szCs w:val="20"/>
+              </w:rPr>
+              <w:t>,</w:t>
+            </w:r>
+            <w:r>
+              <w:rPr>
+                <w:rStyle w:val="pplb9o-1"/>
+                <w:sz w:val="20"/>
+                <w:szCs w:val="20"/>
+              </w:rPr>
+              <w:t xml:space="preserve"> </w:t>
+            </w:r>
+            <w:hyperlink r:id="rId38" w:history="1">
               <w:r>
                 <w:rPr>
                   <w:rStyle w:val="Hyperlink"/>
@@ -3285,7 +3321,7 @@
               </w:rPr>
               <w:t xml:space="preserve">, </w:t>
             </w:r>
-            <w:hyperlink r:id="rId38" w:history="1">
+            <w:hyperlink r:id="rId39" w:history="1">
               <w:r>
                 <w:rPr>
                   <w:rStyle w:val="Hyperlink"/>
@@ -3302,7 +3338,7 @@
               </w:rPr>
               <w:t xml:space="preserve">, </w:t>
             </w:r>
-            <w:hyperlink r:id="rId39" w:history="1">
+            <w:hyperlink r:id="rId40" w:history="1">
               <w:r>
                 <w:rPr>
                   <w:rStyle w:val="Hyperlink"/>
@@ -3319,7 +3355,7 @@
               </w:rPr>
               <w:t xml:space="preserve">, </w:t>
             </w:r>
-            <w:hyperlink r:id="rId40" w:history="1">
+            <w:hyperlink r:id="rId41" w:history="1">
               <w:r>
                 <w:rPr>
                   <w:rStyle w:val="pplr9t-"/>
@@ -3359,7 +3395,7 @@
               </w:rPr>
               <w:t xml:space="preserve">, </w:t>
             </w:r>
-            <w:hyperlink r:id="rId41" w:history="1">
+            <w:hyperlink r:id="rId42" w:history="1">
               <w:r>
                 <w:rPr>
                   <w:rStyle w:val="Hyperlink"/>
@@ -3376,7 +3412,7 @@
               </w:rPr>
               <w:t xml:space="preserve">, </w:t>
             </w:r>
-            <w:hyperlink r:id="rId42" w:history="1">
+            <w:hyperlink r:id="rId43" w:history="1">
               <w:r>
                 <w:rPr>
                   <w:rStyle w:val="Hyperlink"/>
@@ -3414,7 +3450,7 @@
               </w:rPr>
               <w:t xml:space="preserve">Data visualisation: </w:t>
             </w:r>
-            <w:hyperlink r:id="rId43" w:history="1">
+            <w:hyperlink r:id="rId44" w:history="1">
               <w:r>
                 <w:rPr>
                   <w:rStyle w:val="Hyperlink"/>
@@ -3431,7 +3467,7 @@
               </w:rPr>
               <w:t xml:space="preserve">, </w:t>
             </w:r>
-            <w:hyperlink r:id="rId44" w:history="1">
+            <w:hyperlink r:id="rId45" w:history="1">
               <w:r>
                 <w:rPr>
                   <w:rStyle w:val="Hyperlink"/>
@@ -3448,7 +3484,7 @@
               </w:rPr>
               <w:t xml:space="preserve">, TIBCO Spotfire, Tableau, </w:t>
             </w:r>
-            <w:hyperlink r:id="rId45" w:history="1">
+            <w:hyperlink r:id="rId46" w:history="1">
               <w:r>
                 <w:rPr>
                   <w:rStyle w:val="Hyperlink"/>
@@ -3486,7 +3522,7 @@
               </w:rPr>
               <w:t xml:space="preserve">Notebooks/Documentation: </w:t>
             </w:r>
-            <w:hyperlink r:id="rId46" w:history="1">
+            <w:hyperlink r:id="rId47" w:history="1">
               <w:r>
                 <w:rPr>
                   <w:rStyle w:val="Hyperlink"/>
@@ -3503,7 +3539,7 @@
               </w:rPr>
               <w:t xml:space="preserve">, </w:t>
             </w:r>
-            <w:hyperlink r:id="rId47" w:history="1">
+            <w:hyperlink r:id="rId48" w:history="1">
               <w:r>
                 <w:rPr>
                   <w:rStyle w:val="Hyperlink"/>
@@ -3520,7 +3556,7 @@
               </w:rPr>
               <w:t xml:space="preserve">, </w:t>
             </w:r>
-            <w:hyperlink r:id="rId48" w:history="1">
+            <w:hyperlink r:id="rId49" w:history="1">
               <w:r>
                 <w:rPr>
                   <w:rStyle w:val="Hyperlink"/>
@@ -3537,7 +3573,7 @@
               </w:rPr>
               <w:t xml:space="preserve">, LaTeX, </w:t>
             </w:r>
-            <w:hyperlink r:id="rId49" w:history="1">
+            <w:hyperlink r:id="rId50" w:history="1">
               <w:r>
                 <w:rPr>
                   <w:rStyle w:val="Hyperlink"/>
@@ -3575,7 +3611,7 @@
               </w:rPr>
               <w:t xml:space="preserve">Software development: </w:t>
             </w:r>
-            <w:hyperlink r:id="rId50" w:history="1">
+            <w:hyperlink r:id="rId51" w:history="1">
               <w:r>
                 <w:rPr>
                   <w:rStyle w:val="Hyperlink"/>
@@ -3592,7 +3628,7 @@
               </w:rPr>
               <w:t xml:space="preserve">, Git/GitHub/GitLab, </w:t>
             </w:r>
-            <w:hyperlink r:id="rId51" w:history="1">
+            <w:hyperlink r:id="rId52" w:history="1">
               <w:r>
                 <w:rPr>
                   <w:rStyle w:val="Hyperlink"/>
@@ -3609,7 +3645,7 @@
               </w:rPr>
               <w:t xml:space="preserve">, </w:t>
             </w:r>
-            <w:hyperlink r:id="rId52" w:history="1">
+            <w:hyperlink r:id="rId53" w:history="1">
               <w:r>
                 <w:rPr>
                   <w:rStyle w:val="Hyperlink"/>
@@ -3626,7 +3662,7 @@
               </w:rPr>
               <w:t xml:space="preserve">, </w:t>
             </w:r>
-            <w:hyperlink r:id="rId53" w:history="1">
+            <w:hyperlink r:id="rId54" w:history="1">
               <w:r>
                 <w:rPr>
                   <w:rStyle w:val="Hyperlink"/>
@@ -3669,7 +3705,21 @@
                 <w:sz w:val="20"/>
                 <w:szCs w:val="20"/>
               </w:rPr>
-              <w:t xml:space="preserve">Unix, Linux, Microsoft Windows </w:t>
+              <w:t>Unix, Linux, Microsoft Windo</w:t>
+            </w:r>
+            <w:r>
+              <w:rPr>
+                <w:sz w:val="20"/>
+                <w:szCs w:val="20"/>
+              </w:rPr>
+              <w:t>ws, macOS</w:t>
+            </w:r>
+            <w:r>
+              <w:rPr>
+                <w:sz w:val="20"/>
+                <w:szCs w:val="20"/>
+              </w:rPr>
+              <w:t xml:space="preserve"> </w:t>
             </w:r>
           </w:p>
           <w:p>

</xml_diff>